<commit_message>
finished lab 2 report
</commit_message>
<xml_diff>
--- a/lab2/lab2.docx
+++ b/lab2/lab2.docx
@@ -7,7 +7,13 @@
         <w:t xml:space="preserve">Php script to </w:t>
       </w:r>
       <w:r>
-        <w:t>send the value:</w:t>
+        <w:t>send the value</w:t>
+      </w:r>
+      <w:r>
+        <w:t xml:space="preserve"> (note that it is on a custom personal server)</w:t>
+      </w:r>
+      <w:r>
+        <w:t>:</w:t>
       </w:r>
     </w:p>
     <w:p>
@@ -27,31 +33,21 @@
             <w:sz w:val="19"/>
             <w:szCs w:val="19"/>
           </w:rPr>
-          <w:t>http://memes.rel</w:t>
-        </w:r>
-        <w:r>
-          <w:rPr>
-            <w:rStyle w:val="Hyperlink"/>
-            <w:rFonts w:ascii="Consolas" w:hAnsi="Consolas" w:cs="Consolas"/>
-            <w:sz w:val="19"/>
-            <w:szCs w:val="19"/>
-          </w:rPr>
-          <w:t>h</w:t>
-        </w:r>
-        <w:r>
-          <w:rPr>
-            <w:rStyle w:val="Hyperlink"/>
-            <w:rFonts w:ascii="Consolas" w:hAnsi="Consolas" w:cs="Consolas"/>
-            <w:sz w:val="19"/>
-            <w:szCs w:val="19"/>
-          </w:rPr>
-          <w:t>axmodpack.com/SchoolProjects/ELEC3800_WebApp/set_scrollbar_value.php?wrVal=3</w:t>
+          <w:t>http://memes.relhaxmodpack.com/SchoolProjects/ELEC3800_WebApp/set_scrollbar_value.php?wrVal=3</w:t>
         </w:r>
       </w:hyperlink>
     </w:p>
     <w:p>
       <w:r>
-        <w:t>Php script to read the value:</w:t>
+        <w:t>Php script to read the value</w:t>
+      </w:r>
+      <w:r>
+        <w:t xml:space="preserve"> </w:t>
+      </w:r>
+      <w:bookmarkStart w:id="0" w:name="_GoBack"/>
+      <w:bookmarkEnd w:id="0"/>
+      <w:r>
+        <w:t>(note that it is on a custom personal server):</w:t>
       </w:r>
     </w:p>
     <w:p>
@@ -2652,8 +2648,6 @@
         <w:lastRenderedPageBreak/>
         <w:t>Screenshot of log proving application send and received value</w:t>
       </w:r>
-      <w:bookmarkStart w:id="0" w:name="_GoBack"/>
-      <w:bookmarkEnd w:id="0"/>
     </w:p>
     <w:p>
       <w:r>

</xml_diff>